<commit_message>
Parte do Ruben feita
</commit_message>
<xml_diff>
--- a/Relatorio_ParteDoRuben/RelatorioRuben.docx
+++ b/Relatorio_ParteDoRuben/RelatorioRuben.docx
@@ -42,7 +42,7 @@
         <w:pStyle w:val="ListParagraph"/>
         <w:widowControl w:val="false"/>
         <w:spacing w:lineRule="atLeast" w:line="440" w:before="0" w:after="240"/>
-        <w:ind w:hanging="0"/>
+        <w:ind w:left="720" w:hanging="0"/>
         <w:contextualSpacing/>
         <w:jc w:val="center"/>
         <w:rPr/>
@@ -70,7 +70,7 @@
         <w:pStyle w:val="ListParagraph"/>
         <w:widowControl w:val="false"/>
         <w:spacing w:lineRule="atLeast" w:line="440" w:before="0" w:after="240"/>
-        <w:ind w:hanging="0"/>
+        <w:ind w:left="720" w:hanging="0"/>
         <w:contextualSpacing/>
         <w:jc w:val="both"/>
         <w:rPr/>
@@ -78,7 +78,15 @@
       <w:r>
         <w:rPr/>
         <w:tab/>
-        <w:t>Encontra-se online neste momento e encontra-se dividido em 2 partes. Uma parte mais explicativa sobre a missão enquanto Herbawatter e não só o lançamento de novidades como também uma sessões de sugestões e reclamações.</w:t>
+        <w:t xml:space="preserve">Encontra-se online neste momento e encontra-se dividido em 2 partes. Uma parte mais explicativa sobre a missão enquanto Herbawatter e o lançamento de novidades </w:t>
+      </w:r>
+      <w:r>
+        <w:rPr/>
+        <w:t>assim como</w:t>
+      </w:r>
+      <w:r>
+        <w:rPr/>
+        <w:t xml:space="preserve"> sessões de sugestões e reclamações.</w:t>
       </w:r>
     </w:p>
     <w:p>
@@ -86,7 +94,7 @@
         <w:pStyle w:val="ListParagraph"/>
         <w:widowControl w:val="false"/>
         <w:spacing w:lineRule="atLeast" w:line="440" w:before="0" w:after="240"/>
-        <w:ind w:hanging="0"/>
+        <w:ind w:left="720" w:hanging="0"/>
         <w:contextualSpacing/>
         <w:jc w:val="both"/>
         <w:rPr/>
@@ -145,13 +153,10 @@
         <w:pStyle w:val="ListParagraph"/>
         <w:widowControl w:val="false"/>
         <w:spacing w:lineRule="atLeast" w:line="440" w:before="0" w:after="240"/>
-        <w:ind w:hanging="0"/>
+        <w:ind w:left="720" w:hanging="0"/>
         <w:contextualSpacing/>
         <w:jc w:val="both"/>
-        <w:rPr>
-          <w:rFonts w:ascii="Times New Roman" w:hAnsi="Times New Roman" w:cs="Times New Roman"/>
-          <w:color w:val="000000"/>
-        </w:rPr>
+        <w:rPr/>
       </w:pPr>
       <w:r>
         <w:rPr>
@@ -159,7 +164,49 @@
           <w:color w:val="000000"/>
         </w:rPr>
         <w:tab/>
-        <w:t>Como vemos pela imagem existe um botão de “Registo” que possibilita ao utilizador inscrever-se no nosso sistema, entrando assim na numa base de dados, por nós criada (de referir que é utilizado o algoritmo mais eficáz de encriptação de palavras chave leccionado nas aulas de Criptografia).</w:t>
+        <w:t xml:space="preserve">Como </w:t>
+      </w:r>
+      <w:r>
+        <w:rPr>
+          <w:rFonts w:cs="Times New Roman" w:ascii="Times New Roman" w:hAnsi="Times New Roman"/>
+          <w:color w:val="000000"/>
+        </w:rPr>
+        <w:t>se vê</w:t>
+      </w:r>
+      <w:r>
+        <w:rPr>
+          <w:rFonts w:cs="Times New Roman" w:ascii="Times New Roman" w:hAnsi="Times New Roman"/>
+          <w:color w:val="000000"/>
+        </w:rPr>
+        <w:t xml:space="preserve"> pela imagem, existe um botão de “Registo” que possibilita ao utilizador inscrever-se no nosso sistema, entrando assim na numa base de dados. (</w:t>
+      </w:r>
+      <w:r>
+        <w:rPr>
+          <w:rFonts w:cs="Times New Roman" w:ascii="Times New Roman" w:hAnsi="Times New Roman"/>
+          <w:color w:val="000000"/>
+        </w:rPr>
+        <w:t>D</w:t>
+      </w:r>
+      <w:r>
+        <w:rPr>
+          <w:rFonts w:cs="Times New Roman" w:ascii="Times New Roman" w:hAnsi="Times New Roman"/>
+          <w:color w:val="000000"/>
+        </w:rPr>
+        <w:t xml:space="preserve">e referir que é utilizado o algoritmo mais eficáz de encriptação de palavras chave lecionado </w:t>
+      </w:r>
+      <w:r>
+        <w:rPr>
+          <w:rFonts w:cs="Times New Roman" w:ascii="Times New Roman" w:hAnsi="Times New Roman"/>
+          <w:color w:val="000000"/>
+        </w:rPr>
+        <w:t>na disciplina</w:t>
+      </w:r>
+      <w:r>
+        <w:rPr>
+          <w:rFonts w:cs="Times New Roman" w:ascii="Times New Roman" w:hAnsi="Times New Roman"/>
+          <w:color w:val="000000"/>
+        </w:rPr>
+        <w:t xml:space="preserve"> de Criptografia).</w:t>
       </w:r>
     </w:p>
     <w:p>
@@ -167,7 +214,7 @@
         <w:pStyle w:val="ListParagraph"/>
         <w:widowControl w:val="false"/>
         <w:spacing w:lineRule="atLeast" w:line="440" w:before="0" w:after="240"/>
-        <w:ind w:hanging="0"/>
+        <w:ind w:left="720" w:hanging="0"/>
         <w:contextualSpacing/>
         <w:jc w:val="both"/>
         <w:rPr>
@@ -299,13 +346,7 @@
         <w:ind w:left="720" w:hanging="0"/>
         <w:contextualSpacing/>
         <w:jc w:val="both"/>
-        <w:rPr>
-          <w:rFonts w:ascii="Times New Roman" w:hAnsi="Times New Roman" w:cs="Times New Roman"/>
-          <w:i w:val="false"/>
-          <w:i w:val="false"/>
-          <w:iCs w:val="false"/>
-          <w:color w:val="000000"/>
-        </w:rPr>
+        <w:rPr/>
       </w:pPr>
       <w:r>
         <w:rPr>
@@ -315,7 +356,97 @@
           <w:color w:val="000000"/>
         </w:rPr>
         <w:tab/>
-        <w:t>Um dos problemas que surgiu aquando da construção de um protótipo foi, qual a melhor opção a ter em conta. Assim sendo, condensámos todas as ideias em 2 modelos e decidimos ir entrevistar as entidades acima mencionadas em busca de uma opinião mais concreta que claro só se obtém, através de pessoas que têm outra sensibilidade no que toca a cuidar de plantas. As ideias que levámos para serem analizadas foram as que se seguem:</w:t>
+        <w:t xml:space="preserve">Um dos problemas que surgiu aquando da construção de um protótipo foi, qual a melhor opção a </w:t>
+      </w:r>
+      <w:r>
+        <w:rPr>
+          <w:rFonts w:cs="Times New Roman" w:ascii="Times New Roman" w:hAnsi="Times New Roman"/>
+          <w:i w:val="false"/>
+          <w:iCs w:val="false"/>
+          <w:color w:val="000000"/>
+        </w:rPr>
+        <w:t xml:space="preserve">ser </w:t>
+      </w:r>
+      <w:r>
+        <w:rPr>
+          <w:rFonts w:cs="Times New Roman" w:ascii="Times New Roman" w:hAnsi="Times New Roman"/>
+          <w:i w:val="false"/>
+          <w:iCs w:val="false"/>
+          <w:color w:val="000000"/>
+        </w:rPr>
+        <w:t>t</w:t>
+      </w:r>
+      <w:r>
+        <w:rPr>
+          <w:rFonts w:cs="Times New Roman" w:ascii="Times New Roman" w:hAnsi="Times New Roman"/>
+          <w:i w:val="false"/>
+          <w:iCs w:val="false"/>
+          <w:color w:val="000000"/>
+        </w:rPr>
+        <w:t>ida</w:t>
+      </w:r>
+      <w:r>
+        <w:rPr>
+          <w:rFonts w:cs="Times New Roman" w:ascii="Times New Roman" w:hAnsi="Times New Roman"/>
+          <w:i w:val="false"/>
+          <w:iCs w:val="false"/>
+          <w:color w:val="000000"/>
+        </w:rPr>
+        <w:t xml:space="preserve"> em conta. Assim sendo, </w:t>
+      </w:r>
+      <w:r>
+        <w:rPr>
+          <w:rFonts w:cs="Times New Roman" w:ascii="Times New Roman" w:hAnsi="Times New Roman"/>
+          <w:i w:val="false"/>
+          <w:iCs w:val="false"/>
+          <w:color w:val="000000"/>
+        </w:rPr>
+        <w:t>condensou-se</w:t>
+      </w:r>
+      <w:r>
+        <w:rPr>
+          <w:rFonts w:cs="Times New Roman" w:ascii="Times New Roman" w:hAnsi="Times New Roman"/>
+          <w:i w:val="false"/>
+          <w:iCs w:val="false"/>
+          <w:color w:val="000000"/>
+        </w:rPr>
+        <w:t xml:space="preserve"> todas as ideias em 2 modelos e decidi</w:t>
+      </w:r>
+      <w:r>
+        <w:rPr>
+          <w:rFonts w:cs="Times New Roman" w:ascii="Times New Roman" w:hAnsi="Times New Roman"/>
+          <w:i w:val="false"/>
+          <w:iCs w:val="false"/>
+          <w:color w:val="000000"/>
+        </w:rPr>
+        <w:t>u-se</w:t>
+      </w:r>
+      <w:r>
+        <w:rPr>
+          <w:rFonts w:cs="Times New Roman" w:ascii="Times New Roman" w:hAnsi="Times New Roman"/>
+          <w:i w:val="false"/>
+          <w:iCs w:val="false"/>
+          <w:color w:val="000000"/>
+        </w:rPr>
+        <w:t xml:space="preserve"> ir entrevistar entidades acima mencionadas em busca de uma opinião mais concreta que claro só se obtém, através de pessoas que têm outra sensibilidade no que toca a cuidar de plantas. As ideias </w:t>
+      </w:r>
+      <w:r>
+        <w:rPr>
+          <w:rFonts w:cs="Times New Roman" w:ascii="Times New Roman" w:hAnsi="Times New Roman"/>
+          <w:i w:val="false"/>
+          <w:iCs w:val="false"/>
+          <w:color w:val="000000"/>
+        </w:rPr>
+        <w:t>levadas a cabo</w:t>
+      </w:r>
+      <w:r>
+        <w:rPr>
+          <w:rFonts w:cs="Times New Roman" w:ascii="Times New Roman" w:hAnsi="Times New Roman"/>
+          <w:i w:val="false"/>
+          <w:iCs w:val="false"/>
+          <w:color w:val="000000"/>
+        </w:rPr>
+        <w:t xml:space="preserve"> para serem analizadas foram as que se seguem:</w:t>
       </w:r>
     </w:p>
     <w:p>
@@ -728,11 +859,7 @@
         <w:spacing w:lineRule="atLeast" w:line="440" w:before="0" w:after="240"/>
         <w:contextualSpacing/>
         <w:jc w:val="both"/>
-        <w:rPr>
-          <w:i w:val="false"/>
-          <w:i w:val="false"/>
-          <w:iCs w:val="false"/>
-        </w:rPr>
+        <w:rPr/>
       </w:pPr>
       <w:r>
         <w:rPr>
@@ -750,7 +877,187 @@
           <w:iCs w:val="false"/>
           <w:color w:val="000000"/>
         </w:rPr>
-        <w:t>As plantas são seres vivos como nós”. Convém não castigarmos a digestão das plantas. Da mesma maneira que nós comemos, elas também comem. Ou seja, convém termos uma altura do dia em que as regamos, ao contrário de estar constantemente a regar. Analisar a necessidade da planta em “alimentar- se” com um sensor de humidade.</w:t>
+        <w:t xml:space="preserve">As plantas são seres vivos como nós”. Convém não </w:t>
+      </w:r>
+      <w:r>
+        <w:rPr>
+          <w:rFonts w:cs="Times New Roman" w:ascii="Times New Roman" w:hAnsi="Times New Roman"/>
+          <w:i w:val="false"/>
+          <w:iCs w:val="false"/>
+          <w:color w:val="000000"/>
+        </w:rPr>
+        <w:t>se castigar</w:t>
+      </w:r>
+      <w:r>
+        <w:rPr>
+          <w:rFonts w:cs="Times New Roman" w:ascii="Times New Roman" w:hAnsi="Times New Roman"/>
+          <w:i w:val="false"/>
+          <w:iCs w:val="false"/>
+          <w:color w:val="000000"/>
+        </w:rPr>
+        <w:t xml:space="preserve"> a digestão das plantas. Da mesma maneira que </w:t>
+      </w:r>
+      <w:r>
+        <w:rPr>
+          <w:rFonts w:cs="Times New Roman" w:ascii="Times New Roman" w:hAnsi="Times New Roman"/>
+          <w:i w:val="false"/>
+          <w:iCs w:val="false"/>
+          <w:color w:val="000000"/>
+        </w:rPr>
+        <w:t>os humanos comem, as plantas</w:t>
+      </w:r>
+      <w:r>
+        <w:rPr>
+          <w:rFonts w:cs="Times New Roman" w:ascii="Times New Roman" w:hAnsi="Times New Roman"/>
+          <w:i w:val="false"/>
+          <w:iCs w:val="false"/>
+          <w:color w:val="000000"/>
+        </w:rPr>
+        <w:t xml:space="preserve"> também </w:t>
+      </w:r>
+      <w:r>
+        <w:rPr>
+          <w:rFonts w:cs="Times New Roman" w:ascii="Times New Roman" w:hAnsi="Times New Roman"/>
+          <w:i w:val="false"/>
+          <w:iCs w:val="false"/>
+          <w:color w:val="000000"/>
+        </w:rPr>
+        <w:t>o fazem</w:t>
+      </w:r>
+      <w:r>
+        <w:rPr>
+          <w:rFonts w:cs="Times New Roman" w:ascii="Times New Roman" w:hAnsi="Times New Roman"/>
+          <w:i w:val="false"/>
+          <w:iCs w:val="false"/>
+          <w:color w:val="000000"/>
+        </w:rPr>
+        <w:t xml:space="preserve">. Ou seja, </w:t>
+      </w:r>
+      <w:r>
+        <w:rPr>
+          <w:rFonts w:cs="Times New Roman" w:ascii="Times New Roman" w:hAnsi="Times New Roman"/>
+          <w:i w:val="false"/>
+          <w:iCs w:val="false"/>
+          <w:color w:val="000000"/>
+        </w:rPr>
+        <w:t>é conveniente ter-se</w:t>
+      </w:r>
+      <w:r>
+        <w:rPr>
+          <w:rFonts w:cs="Times New Roman" w:ascii="Times New Roman" w:hAnsi="Times New Roman"/>
+          <w:i w:val="false"/>
+          <w:iCs w:val="false"/>
+          <w:color w:val="000000"/>
+        </w:rPr>
+        <w:t xml:space="preserve"> uma altura do dia em que </w:t>
+      </w:r>
+      <w:r>
+        <w:rPr>
+          <w:rFonts w:cs="Times New Roman" w:ascii="Times New Roman" w:hAnsi="Times New Roman"/>
+          <w:i w:val="false"/>
+          <w:iCs w:val="false"/>
+          <w:color w:val="000000"/>
+        </w:rPr>
+        <w:t>se regam as plantas</w:t>
+      </w:r>
+      <w:r>
+        <w:rPr>
+          <w:rFonts w:cs="Times New Roman" w:ascii="Times New Roman" w:hAnsi="Times New Roman"/>
+          <w:i w:val="false"/>
+          <w:iCs w:val="false"/>
+          <w:color w:val="000000"/>
+        </w:rPr>
+        <w:t xml:space="preserve">, ao contrário de </w:t>
+      </w:r>
+      <w:r>
+        <w:rPr>
+          <w:rFonts w:cs="Times New Roman" w:ascii="Times New Roman" w:hAnsi="Times New Roman"/>
+          <w:i w:val="false"/>
+          <w:iCs w:val="false"/>
+          <w:color w:val="000000"/>
+        </w:rPr>
+        <w:t xml:space="preserve">se </w:t>
+      </w:r>
+      <w:r>
+        <w:rPr>
+          <w:rFonts w:cs="Times New Roman" w:ascii="Times New Roman" w:hAnsi="Times New Roman"/>
+          <w:i w:val="false"/>
+          <w:iCs w:val="false"/>
+          <w:color w:val="000000"/>
+        </w:rPr>
+        <w:t xml:space="preserve">estar constantemente a regar. </w:t>
+      </w:r>
+      <w:r>
+        <w:rPr>
+          <w:rFonts w:cs="Times New Roman" w:ascii="Times New Roman" w:hAnsi="Times New Roman"/>
+          <w:i w:val="false"/>
+          <w:iCs w:val="false"/>
+          <w:color w:val="000000"/>
+        </w:rPr>
+        <w:t>O que requer uma a</w:t>
+      </w:r>
+      <w:r>
+        <w:rPr>
+          <w:rFonts w:cs="Times New Roman" w:ascii="Times New Roman" w:hAnsi="Times New Roman"/>
+          <w:i w:val="false"/>
+          <w:iCs w:val="false"/>
+          <w:color w:val="000000"/>
+        </w:rPr>
+        <w:t>nalis</w:t>
+      </w:r>
+      <w:r>
+        <w:rPr>
+          <w:rFonts w:cs="Times New Roman" w:ascii="Times New Roman" w:hAnsi="Times New Roman"/>
+          <w:i w:val="false"/>
+          <w:iCs w:val="false"/>
+          <w:color w:val="000000"/>
+        </w:rPr>
+        <w:t>e</w:t>
+      </w:r>
+      <w:r>
+        <w:rPr>
+          <w:rFonts w:cs="Times New Roman" w:ascii="Times New Roman" w:hAnsi="Times New Roman"/>
+          <w:i w:val="false"/>
+          <w:iCs w:val="false"/>
+          <w:color w:val="000000"/>
+        </w:rPr>
+        <w:t xml:space="preserve"> </w:t>
+      </w:r>
+      <w:r>
+        <w:rPr>
+          <w:rFonts w:cs="Times New Roman" w:ascii="Times New Roman" w:hAnsi="Times New Roman"/>
+          <w:i w:val="false"/>
+          <w:iCs w:val="false"/>
+          <w:color w:val="000000"/>
+        </w:rPr>
+        <w:t xml:space="preserve">sobre </w:t>
+      </w:r>
+      <w:r>
+        <w:rPr>
+          <w:rFonts w:cs="Times New Roman" w:ascii="Times New Roman" w:hAnsi="Times New Roman"/>
+          <w:i w:val="false"/>
+          <w:iCs w:val="false"/>
+          <w:color w:val="000000"/>
+        </w:rPr>
+        <w:t xml:space="preserve">a necessidade da planta em “alimentar- se”, </w:t>
+      </w:r>
+      <w:r>
+        <w:rPr>
+          <w:rFonts w:cs="Times New Roman" w:ascii="Times New Roman" w:hAnsi="Times New Roman"/>
+          <w:i w:val="false"/>
+          <w:iCs w:val="false"/>
+          <w:color w:val="000000"/>
+        </w:rPr>
+        <w:t xml:space="preserve">utilizando-se </w:t>
+      </w:r>
+      <w:r>
+        <w:rPr>
+          <w:rFonts w:cs="Times New Roman" w:ascii="Times New Roman" w:hAnsi="Times New Roman"/>
+          <w:i w:val="false"/>
+          <w:iCs w:val="false"/>
+          <w:color w:val="000000"/>
+        </w:rPr>
+        <w:t>um sensor de humidade.</w:t>
       </w:r>
     </w:p>
     <w:p>
@@ -870,13 +1177,7 @@
         <w:ind w:left="720" w:hanging="0"/>
         <w:contextualSpacing/>
         <w:jc w:val="both"/>
-        <w:rPr>
-          <w:rFonts w:ascii="Times New Roman" w:hAnsi="Times New Roman" w:cs="Times New Roman"/>
-          <w:i w:val="false"/>
-          <w:i w:val="false"/>
-          <w:iCs w:val="false"/>
-          <w:color w:val="000000"/>
-        </w:rPr>
+        <w:rPr/>
       </w:pPr>
       <w:r>
         <w:rPr>
@@ -886,7 +1187,25 @@
           <w:color w:val="000000"/>
         </w:rPr>
         <w:tab/>
-        <w:t>Dado que é preferível primar pela estética e a autonomia é tida bastante em conta, decidimos optar pela primeira opção da nossa lista de possíveis protótipos.</w:t>
+        <w:t>Dado que é preferível primar pela estética e a autonomia é tida bastante em conta, decidi</w:t>
+      </w:r>
+      <w:r>
+        <w:rPr>
+          <w:rFonts w:cs="Times New Roman" w:ascii="Times New Roman" w:hAnsi="Times New Roman"/>
+          <w:i w:val="false"/>
+          <w:iCs w:val="false"/>
+          <w:color w:val="000000"/>
+        </w:rPr>
+        <w:t>u-se</w:t>
+      </w:r>
+      <w:r>
+        <w:rPr>
+          <w:rFonts w:cs="Times New Roman" w:ascii="Times New Roman" w:hAnsi="Times New Roman"/>
+          <w:i w:val="false"/>
+          <w:iCs w:val="false"/>
+          <w:color w:val="000000"/>
+        </w:rPr>
+        <w:t xml:space="preserve"> optar pela primeira opção da nossa lista de possíveis protótipos.</w:t>
       </w:r>
     </w:p>
     <w:p>
@@ -950,21 +1269,21 @@
           <w:color w:val="000000"/>
         </w:rPr>
         <w:tab/>
-        <w:t xml:space="preserve">Aqui vão encontrar informações relativas à nossa aplicação web que serve para monitorizar o estado da bateria e da quantidade de água em cada produto, não obstante do facto de poderem ser </w:t>
+        <w:t>Aqui vão encontrar-</w:t>
       </w:r>
       <w:r>
         <w:rPr>
           <w:rFonts w:eastAsia="Calibri" w:cs="" w:cstheme="minorBidi" w:eastAsiaTheme="minorHAnsi"/>
           <w:color w:val="000000"/>
         </w:rPr>
-        <w:t>também</w:t>
+        <w:t>se as</w:t>
       </w:r>
       <w:r>
         <w:rPr>
           <w:rFonts w:eastAsia="Calibri" w:cs="" w:cstheme="minorBidi" w:eastAsiaTheme="minorHAnsi"/>
           <w:color w:val="000000"/>
         </w:rPr>
-        <w:t xml:space="preserve"> feitas encomendas através da nossa plataforma.</w:t>
+        <w:t xml:space="preserve"> informações relativas à aplicação web que serve para monitorizar o estado da bateria e da quantidade de água em cada produto, não obstante do facto de poderem ser também feitas encomendas através da nossa plataforma.</w:t>
       </w:r>
     </w:p>
     <w:p>
@@ -980,14 +1299,35 @@
           <w:color w:val="000000"/>
         </w:rPr>
         <w:tab/>
-        <w:t xml:space="preserve">Este menu que aqui vêm é o que qualquer utilizador recém-registado </w:t>
+        <w:t xml:space="preserve">Este menu que aqui </w:t>
       </w:r>
       <w:r>
         <w:rPr>
           <w:rFonts w:eastAsia="Calibri" w:cs="" w:cstheme="minorBidi" w:eastAsiaTheme="minorHAnsi"/>
           <w:color w:val="000000"/>
         </w:rPr>
-        <w:t>e autênticado consegue ver. Neste caso não terá plantas nenhumas nem encomendas pendentes.</w:t>
+        <w:t>pode ser observado</w:t>
+      </w:r>
+      <w:r>
+        <w:rPr>
+          <w:rFonts w:eastAsia="Calibri" w:cs="" w:cstheme="minorBidi" w:eastAsiaTheme="minorHAnsi"/>
+          <w:color w:val="000000"/>
+        </w:rPr>
+        <w:t xml:space="preserve"> é o que qualquer utilizador recém-registado e autênticado consegue ver. Neste caso, </w:t>
+      </w:r>
+      <w:r>
+        <w:rPr>
+          <w:rFonts w:eastAsia="Calibri" w:cs="" w:cstheme="minorBidi" w:eastAsiaTheme="minorHAnsi"/>
+          <w:color w:val="000000"/>
+        </w:rPr>
+        <w:t>o utilizador</w:t>
+      </w:r>
+      <w:r>
+        <w:rPr>
+          <w:rFonts w:eastAsia="Calibri" w:cs="" w:cstheme="minorBidi" w:eastAsiaTheme="minorHAnsi"/>
+          <w:color w:val="000000"/>
+        </w:rPr>
+        <w:t xml:space="preserve"> não terá plantas nenhumas nem encomendas pendentes.</w:t>
       </w:r>
     </w:p>
     <w:p>
@@ -1001,7 +1341,10 @@
         </w:rPr>
       </w:pPr>
       <w:r>
-        <w:rPr/>
+        <w:rPr>
+          <w:rFonts w:eastAsia="Calibri" w:cs="" w:cstheme="minorBidi" w:eastAsiaTheme="minorHAnsi"/>
+          <w:color w:val="000000"/>
+        </w:rPr>
       </w:r>
     </w:p>
     <w:p>
@@ -1015,9 +1358,12 @@
         </w:rPr>
       </w:pPr>
       <w:r>
-        <w:rPr/>
+        <w:rPr>
+          <w:rFonts w:eastAsia="Calibri" w:cs="" w:cstheme="minorBidi" w:eastAsiaTheme="minorHAnsi"/>
+          <w:color w:val="000000"/>
+        </w:rPr>
         <w:drawing>
-          <wp:anchor behindDoc="0" distT="0" distB="0" distL="0" distR="0" simplePos="0" locked="0" layoutInCell="1" allowOverlap="1" relativeHeight="5">
+          <wp:anchor behindDoc="0" distT="0" distB="0" distL="0" distR="0" simplePos="0" locked="0" layoutInCell="1" allowOverlap="1" relativeHeight="4">
             <wp:simplePos x="0" y="0"/>
             <wp:positionH relativeFrom="column">
               <wp:posOffset>-237490</wp:posOffset>
@@ -1074,7 +1420,10 @@
         </w:rPr>
       </w:pPr>
       <w:r>
-        <w:rPr/>
+        <w:rPr>
+          <w:rFonts w:eastAsia="Calibri" w:cs="" w:cstheme="minorBidi" w:eastAsiaTheme="minorHAnsi"/>
+          <w:color w:val="000000"/>
+        </w:rPr>
       </w:r>
     </w:p>
     <w:p>
@@ -1088,7 +1437,10 @@
         </w:rPr>
       </w:pPr>
       <w:r>
-        <w:rPr/>
+        <w:rPr>
+          <w:rFonts w:eastAsia="Calibri" w:cs="" w:cstheme="minorBidi" w:eastAsiaTheme="minorHAnsi"/>
+          <w:color w:val="000000"/>
+        </w:rPr>
       </w:r>
     </w:p>
     <w:p>
@@ -1102,7 +1454,10 @@
         </w:rPr>
       </w:pPr>
       <w:r>
-        <w:rPr/>
+        <w:rPr>
+          <w:rFonts w:eastAsia="Calibri" w:cs="" w:cstheme="minorBidi" w:eastAsiaTheme="minorHAnsi"/>
+          <w:color w:val="000000"/>
+        </w:rPr>
       </w:r>
     </w:p>
     <w:p>
@@ -1116,7 +1471,10 @@
         </w:rPr>
       </w:pPr>
       <w:r>
-        <w:rPr/>
+        <w:rPr>
+          <w:rFonts w:eastAsia="Calibri" w:cs="" w:cstheme="minorBidi" w:eastAsiaTheme="minorHAnsi"/>
+          <w:color w:val="000000"/>
+        </w:rPr>
       </w:r>
     </w:p>
     <w:p>
@@ -1130,9 +1488,12 @@
         </w:rPr>
       </w:pPr>
       <w:r>
-        <w:rPr/>
+        <w:rPr>
+          <w:rFonts w:eastAsia="Calibri" w:cs="" w:cstheme="minorBidi" w:eastAsiaTheme="minorHAnsi"/>
+          <w:color w:val="000000"/>
+        </w:rPr>
         <w:drawing>
-          <wp:anchor behindDoc="0" distT="0" distB="0" distL="0" distR="0" simplePos="0" locked="0" layoutInCell="1" allowOverlap="1" relativeHeight="4">
+          <wp:anchor behindDoc="0" distT="0" distB="0" distL="0" distR="0" simplePos="0" locked="0" layoutInCell="1" allowOverlap="1" relativeHeight="9">
             <wp:simplePos x="0" y="0"/>
             <wp:positionH relativeFrom="column">
               <wp:posOffset>-496570</wp:posOffset>
@@ -1189,7 +1550,10 @@
         </w:rPr>
       </w:pPr>
       <w:r>
-        <w:rPr/>
+        <w:rPr>
+          <w:rFonts w:eastAsia="Calibri" w:cs="" w:cstheme="minorBidi" w:eastAsiaTheme="minorHAnsi"/>
+          <w:color w:val="000000"/>
+        </w:rPr>
       </w:r>
     </w:p>
     <w:p>
@@ -1204,14 +1568,8 @@
           <w:rFonts w:eastAsia="Calibri" w:cs="" w:cstheme="minorBidi" w:eastAsiaTheme="minorHAnsi"/>
           <w:color w:val="000000"/>
         </w:rPr>
-        <w:t xml:space="preserve">Se o utilizador quiser encomendar um </w:t>
-      </w:r>
-      <w:r>
-        <w:rPr>
-          <w:rFonts w:eastAsia="Calibri" w:cs="" w:cstheme="minorBidi" w:eastAsiaTheme="minorHAnsi"/>
-          <w:color w:val="000000"/>
-        </w:rPr>
-        <w:t xml:space="preserve">ou mais produtos da </w:t>
+        <w:tab/>
+        <w:t xml:space="preserve">Se o utilizador quiser encomendar um ou mais produtos da </w:t>
       </w:r>
       <w:r>
         <w:rPr>
@@ -1246,7 +1604,12 @@
         </w:rPr>
       </w:pPr>
       <w:r>
-        <w:rPr/>
+        <w:rPr>
+          <w:rFonts w:eastAsia="Calibri" w:cs="" w:cstheme="minorBidi" w:eastAsiaTheme="minorHAnsi"/>
+          <w:i w:val="false"/>
+          <w:iCs w:val="false"/>
+          <w:color w:val="000000"/>
+        </w:rPr>
       </w:r>
     </w:p>
     <w:p>
@@ -1260,9 +1623,12 @@
         </w:rPr>
       </w:pPr>
       <w:r>
-        <w:rPr/>
+        <w:rPr>
+          <w:rFonts w:eastAsia="Calibri" w:cs="" w:cstheme="minorBidi" w:eastAsiaTheme="minorHAnsi"/>
+          <w:color w:val="000000"/>
+        </w:rPr>
         <w:drawing>
-          <wp:anchor behindDoc="0" distT="0" distB="0" distL="0" distR="0" simplePos="0" locked="0" layoutInCell="1" allowOverlap="1" relativeHeight="6">
+          <wp:anchor behindDoc="0" distT="0" distB="0" distL="0" distR="0" simplePos="0" locked="0" layoutInCell="1" allowOverlap="1" relativeHeight="5">
             <wp:simplePos x="0" y="0"/>
             <wp:positionH relativeFrom="column">
               <wp:align>center</wp:align>
@@ -1389,7 +1755,7 @@
           <w:color w:val="0000FF"/>
         </w:rPr>
         <w:drawing>
-          <wp:anchor behindDoc="0" distT="0" distB="0" distL="0" distR="0" simplePos="0" locked="0" layoutInCell="1" allowOverlap="1" relativeHeight="7">
+          <wp:anchor behindDoc="0" distT="0" distB="0" distL="0" distR="0" simplePos="0" locked="0" layoutInCell="1" allowOverlap="1" relativeHeight="6">
             <wp:simplePos x="0" y="0"/>
             <wp:positionH relativeFrom="column">
               <wp:align>center</wp:align>
@@ -1808,7 +2174,7 @@
           <w:color w:val="000000"/>
         </w:rPr>
         <w:drawing>
-          <wp:anchor behindDoc="0" distT="0" distB="0" distL="0" distR="0" simplePos="0" locked="0" layoutInCell="1" allowOverlap="1" relativeHeight="8">
+          <wp:anchor behindDoc="0" distT="0" distB="0" distL="0" distR="0" simplePos="0" locked="0" layoutInCell="1" allowOverlap="1" relativeHeight="7">
             <wp:simplePos x="0" y="0"/>
             <wp:positionH relativeFrom="column">
               <wp:posOffset>-392430</wp:posOffset>
@@ -1873,7 +2239,7 @@
           <w:color w:val="000000"/>
         </w:rPr>
         <w:drawing>
-          <wp:anchor behindDoc="0" distT="0" distB="0" distL="0" distR="0" simplePos="0" locked="0" layoutInCell="1" allowOverlap="1" relativeHeight="9">
+          <wp:anchor behindDoc="0" distT="0" distB="0" distL="0" distR="0" simplePos="0" locked="0" layoutInCell="1" allowOverlap="1" relativeHeight="8">
             <wp:simplePos x="0" y="0"/>
             <wp:positionH relativeFrom="column">
               <wp:posOffset>-410210</wp:posOffset>
@@ -2042,19 +2408,14 @@
         <w:pStyle w:val="Normal"/>
         <w:ind w:hanging="0"/>
         <w:jc w:val="both"/>
-        <w:rPr>
-          <w:b/>
+        <w:rPr/>
+      </w:pPr>
+      <w:r>
+        <w:rPr>
           <w:b/>
           <w:bCs/>
           <w:color w:val="000000"/>
         </w:rPr>
-      </w:pPr>
-      <w:r>
-        <w:rPr>
-          <w:b/>
-          <w:bCs/>
-          <w:color w:val="000000"/>
-        </w:rPr>
         <w:tab/>
       </w:r>
       <w:r>
@@ -2063,7 +2424,7 @@
           <w:bCs w:val="false"/>
           <w:color w:val="000000"/>
         </w:rPr>
-        <w:t xml:space="preserve">O nosso modelo de negócios canvas  pode ser consultado abaixo. </w:t>
+        <w:t xml:space="preserve">O modelo de negócios canvas  pode ser consultado abaixo. </w:t>
       </w:r>
       <w:r>
         <w:rPr>
@@ -2072,7 +2433,61 @@
           <w:bCs w:val="false"/>
           <w:color w:val="000000"/>
         </w:rPr>
-        <w:t>De notar que muitos destes podem ser encontrados em modelos de negócios de empresas de referência, tais como Amazon, Ebay, entre outros.</w:t>
+        <w:t xml:space="preserve">De notar que muitos destes </w:t>
+      </w:r>
+      <w:r>
+        <w:rPr>
+          <w:rFonts w:eastAsia="Calibri" w:cs="" w:cstheme="minorBidi" w:eastAsiaTheme="minorHAnsi"/>
+          <w:b w:val="false"/>
+          <w:bCs w:val="false"/>
+          <w:color w:val="000000"/>
+        </w:rPr>
+        <w:t xml:space="preserve">dados </w:t>
+      </w:r>
+      <w:r>
+        <w:rPr>
+          <w:rFonts w:eastAsia="Calibri" w:cs="" w:cstheme="minorBidi" w:eastAsiaTheme="minorHAnsi"/>
+          <w:b w:val="false"/>
+          <w:bCs w:val="false"/>
+          <w:color w:val="000000"/>
+        </w:rPr>
+        <w:t xml:space="preserve">podem </w:t>
+      </w:r>
+      <w:r>
+        <w:rPr>
+          <w:rFonts w:eastAsia="Calibri" w:cs="" w:cstheme="minorBidi" w:eastAsiaTheme="minorHAnsi"/>
+          <w:b w:val="false"/>
+          <w:bCs w:val="false"/>
+          <w:color w:val="000000"/>
+        </w:rPr>
+        <w:t xml:space="preserve">também </w:t>
+      </w:r>
+      <w:r>
+        <w:rPr>
+          <w:rFonts w:eastAsia="Calibri" w:cs="" w:cstheme="minorBidi" w:eastAsiaTheme="minorHAnsi"/>
+          <w:b w:val="false"/>
+          <w:bCs w:val="false"/>
+          <w:color w:val="000000"/>
+        </w:rPr>
+        <w:t>se</w:t>
+      </w:r>
+      <w:r>
+        <w:rPr>
+          <w:rFonts w:eastAsia="Calibri" w:cs="" w:cstheme="minorBidi" w:eastAsiaTheme="minorHAnsi"/>
+          <w:b w:val="false"/>
+          <w:bCs w:val="false"/>
+          <w:color w:val="000000"/>
+        </w:rPr>
+        <w:t>r</w:t>
+      </w:r>
+      <w:r>
+        <w:rPr>
+          <w:rFonts w:eastAsia="Calibri" w:cs="" w:cstheme="minorBidi" w:eastAsiaTheme="minorHAnsi"/>
+          <w:b w:val="false"/>
+          <w:bCs w:val="false"/>
+          <w:color w:val="000000"/>
+        </w:rPr>
+        <w:t xml:space="preserve"> encontrados em modelos de negócios de empresas de referência, tais como Amazon, Ebay, entre outros.</w:t>
       </w:r>
     </w:p>
     <w:p>
@@ -2209,7 +2624,7 @@
           <w:color w:val="000000"/>
         </w:rPr>
         <w:tab/>
-        <w:t>→ O nosso mercado alvo não são só “Pessoas com plantas”. A grande maioria das pessoas tem plantas. No entanto, nem todas estão dispostas a ter certos cuidados , ou a arriscar mesmo algum do seu período de férias em prol das suas plantas;</w:t>
+        <w:t>→ O mercado alvo não são só “Pessoas com plantas”. A grande maioria das pessoas tem plantas. No entanto, nem todas estão dispostas a ter certos cuidados , ou a arriscar mesmo algum do seu período de férias em prol das suas plantas;</w:t>
       </w:r>
     </w:p>
     <w:p>
@@ -2227,7 +2642,97 @@
           <w:color w:val="000000"/>
         </w:rPr>
         <w:tab/>
-        <w:t>→ Consideramos os Distribuidores como sendo um dos nossos “Key Partners”, porque realizamos serviço de entrega ao domicílio. O que nos leva a ter um controlo da cadeia de distribuição como “Key Resources”;</w:t>
+        <w:t>→ Consider</w:t>
+      </w:r>
+      <w:r>
+        <w:rPr>
+          <w:rFonts w:eastAsia="Calibri" w:cs="" w:cstheme="minorBidi" w:eastAsiaTheme="minorHAnsi"/>
+          <w:b w:val="false"/>
+          <w:bCs w:val="false"/>
+          <w:color w:val="000000"/>
+        </w:rPr>
+        <w:t>ou-se</w:t>
+      </w:r>
+      <w:r>
+        <w:rPr>
+          <w:rFonts w:eastAsia="Calibri" w:cs="" w:cstheme="minorBidi" w:eastAsiaTheme="minorHAnsi"/>
+          <w:b w:val="false"/>
+          <w:bCs w:val="false"/>
+          <w:color w:val="000000"/>
+        </w:rPr>
+        <w:t xml:space="preserve"> os Distribuidores como sendo um dos nossos “Key Partners”, porque </w:t>
+      </w:r>
+      <w:r>
+        <w:rPr>
+          <w:rFonts w:eastAsia="Calibri" w:cs="" w:cstheme="minorBidi" w:eastAsiaTheme="minorHAnsi"/>
+          <w:b w:val="false"/>
+          <w:bCs w:val="false"/>
+          <w:color w:val="000000"/>
+        </w:rPr>
+        <w:t xml:space="preserve">se </w:t>
+      </w:r>
+      <w:r>
+        <w:rPr>
+          <w:rFonts w:eastAsia="Calibri" w:cs="" w:cstheme="minorBidi" w:eastAsiaTheme="minorHAnsi"/>
+          <w:b w:val="false"/>
+          <w:bCs w:val="false"/>
+          <w:color w:val="000000"/>
+        </w:rPr>
+        <w:t>realiz</w:t>
+      </w:r>
+      <w:r>
+        <w:rPr>
+          <w:rFonts w:eastAsia="Calibri" w:cs="" w:cstheme="minorBidi" w:eastAsiaTheme="minorHAnsi"/>
+          <w:b w:val="false"/>
+          <w:bCs w:val="false"/>
+          <w:color w:val="000000"/>
+        </w:rPr>
+        <w:t>a um</w:t>
+      </w:r>
+      <w:r>
+        <w:rPr>
+          <w:rFonts w:eastAsia="Calibri" w:cs="" w:cstheme="minorBidi" w:eastAsiaTheme="minorHAnsi"/>
+          <w:b w:val="false"/>
+          <w:bCs w:val="false"/>
+          <w:color w:val="000000"/>
+        </w:rPr>
+        <w:t xml:space="preserve"> serviço de entrega ao domicílio. O que leva </w:t>
+      </w:r>
+      <w:r>
+        <w:rPr>
+          <w:rFonts w:eastAsia="Calibri" w:cs="" w:cstheme="minorBidi" w:eastAsiaTheme="minorHAnsi"/>
+          <w:b w:val="false"/>
+          <w:bCs w:val="false"/>
+          <w:color w:val="000000"/>
+        </w:rPr>
+        <w:t xml:space="preserve">à necessicidade da  existência </w:t>
+      </w:r>
+      <w:r>
+        <w:rPr>
+          <w:rFonts w:eastAsia="Calibri" w:cs="" w:cstheme="minorBidi" w:eastAsiaTheme="minorHAnsi"/>
+          <w:b w:val="false"/>
+          <w:bCs w:val="false"/>
+          <w:color w:val="000000"/>
+        </w:rPr>
+        <w:t xml:space="preserve"> </w:t>
+      </w:r>
+      <w:r>
+        <w:rPr>
+          <w:rFonts w:eastAsia="Calibri" w:cs="" w:cstheme="minorBidi" w:eastAsiaTheme="minorHAnsi"/>
+          <w:b w:val="false"/>
+          <w:bCs w:val="false"/>
+          <w:color w:val="000000"/>
+        </w:rPr>
+        <w:t>do c</w:t>
+      </w:r>
+      <w:r>
+        <w:rPr>
+          <w:rFonts w:eastAsia="Calibri" w:cs="" w:cstheme="minorBidi" w:eastAsiaTheme="minorHAnsi"/>
+          <w:b w:val="false"/>
+          <w:bCs w:val="false"/>
+          <w:color w:val="000000"/>
+        </w:rPr>
+        <w:t>ontrolo da cadeia de distribuição como “Key Resources”;</w:t>
       </w:r>
     </w:p>
     <w:p>
@@ -2245,7 +2750,43 @@
           <w:color w:val="000000"/>
         </w:rPr>
         <w:tab/>
-        <w:t>→ Caso a afluência de encomendas aumente exponencialmente, estaremos preparados, tendo um armazém com stock pronto a ser entregue;</w:t>
+        <w:t xml:space="preserve">→ Caso a afluência de encomendas aumente exponencialmente, </w:t>
+      </w:r>
+      <w:r>
+        <w:rPr>
+          <w:rFonts w:eastAsia="Calibri" w:cs="" w:cstheme="minorBidi" w:eastAsiaTheme="minorHAnsi"/>
+          <w:b w:val="false"/>
+          <w:bCs w:val="false"/>
+          <w:color w:val="000000"/>
+        </w:rPr>
+        <w:t>consegue-se estar</w:t>
+      </w:r>
+      <w:r>
+        <w:rPr>
+          <w:rFonts w:eastAsia="Calibri" w:cs="" w:cstheme="minorBidi" w:eastAsiaTheme="minorHAnsi"/>
+          <w:b w:val="false"/>
+          <w:bCs w:val="false"/>
+          <w:color w:val="000000"/>
+        </w:rPr>
+        <w:t xml:space="preserve"> preparado, </w:t>
+      </w:r>
+      <w:r>
+        <w:rPr>
+          <w:rFonts w:eastAsia="Calibri" w:cs="" w:cstheme="minorBidi" w:eastAsiaTheme="minorHAnsi"/>
+          <w:b w:val="false"/>
+          <w:bCs w:val="false"/>
+          <w:color w:val="000000"/>
+        </w:rPr>
+        <w:t>contando com a existência de</w:t>
+      </w:r>
+      <w:r>
+        <w:rPr>
+          <w:rFonts w:eastAsia="Calibri" w:cs="" w:cstheme="minorBidi" w:eastAsiaTheme="minorHAnsi"/>
+          <w:b w:val="false"/>
+          <w:bCs w:val="false"/>
+          <w:color w:val="000000"/>
+        </w:rPr>
+        <w:t xml:space="preserve"> um armazém com stock pronto a ser entregue;</w:t>
       </w:r>
     </w:p>
     <w:p>
@@ -2263,7 +2804,25 @@
           <w:color w:val="000000"/>
         </w:rPr>
         <w:tab/>
-        <w:t>→ Para melhorar na criatividade e inovação da empresa, utilizamos uma estrutura de gestão chamada “Lattice Culture”. Isto é, não existe um “chefe” e todos os elementos da equipa têm igual poder de decisão.</w:t>
+        <w:t>→ Para melhorar na criatividade e inovação da empresa, utiliz</w:t>
+      </w:r>
+      <w:r>
+        <w:rPr>
+          <w:rFonts w:eastAsia="Calibri" w:cs="" w:cstheme="minorBidi" w:eastAsiaTheme="minorHAnsi"/>
+          <w:b w:val="false"/>
+          <w:bCs w:val="false"/>
+          <w:color w:val="000000"/>
+        </w:rPr>
+        <w:t>ou-se</w:t>
+      </w:r>
+      <w:r>
+        <w:rPr>
+          <w:rFonts w:eastAsia="Calibri" w:cs="" w:cstheme="minorBidi" w:eastAsiaTheme="minorHAnsi"/>
+          <w:b w:val="false"/>
+          <w:bCs w:val="false"/>
+          <w:color w:val="000000"/>
+        </w:rPr>
+        <w:t xml:space="preserve"> uma estrutura de gestão chamada “Lattice Culture”. Isto é, não existe um “chefe” e todos os elementos da equipa têm igual poder de decisão.</w:t>
       </w:r>
     </w:p>
     <w:sectPr>
@@ -3912,6 +4471,321 @@
       <w:lang w:val="zxx" w:eastAsia="zxx" w:bidi="zxx"/>
     </w:rPr>
   </w:style>
+  <w:style w:type="character" w:styleId="ListLabel37">
+    <w:name w:val="ListLabel 37"/>
+    <w:qFormat/>
+    <w:rPr>
+      <w:color w:val="0066FF"/>
+    </w:rPr>
+  </w:style>
+  <w:style w:type="character" w:styleId="ListLabel38">
+    <w:name w:val="ListLabel 38"/>
+    <w:qFormat/>
+    <w:rPr>
+      <w:color w:val="0066FF"/>
+    </w:rPr>
+  </w:style>
+  <w:style w:type="character" w:styleId="ListLabel39">
+    <w:name w:val="ListLabel 39"/>
+    <w:qFormat/>
+    <w:rPr>
+      <w:color w:val="0066FF"/>
+    </w:rPr>
+  </w:style>
+  <w:style w:type="character" w:styleId="ListLabel40">
+    <w:name w:val="ListLabel 40"/>
+    <w:qFormat/>
+    <w:rPr>
+      <w:color w:val="0066FF"/>
+    </w:rPr>
+  </w:style>
+  <w:style w:type="character" w:styleId="ListLabel41">
+    <w:name w:val="ListLabel 41"/>
+    <w:qFormat/>
+    <w:rPr>
+      <w:color w:val="0066FF"/>
+    </w:rPr>
+  </w:style>
+  <w:style w:type="character" w:styleId="ListLabel42">
+    <w:name w:val="ListLabel 42"/>
+    <w:qFormat/>
+    <w:rPr>
+      <w:color w:val="0066FF"/>
+    </w:rPr>
+  </w:style>
+  <w:style w:type="character" w:styleId="ListLabel43">
+    <w:name w:val="ListLabel 43"/>
+    <w:qFormat/>
+    <w:rPr>
+      <w:color w:val="0066FF"/>
+    </w:rPr>
+  </w:style>
+  <w:style w:type="character" w:styleId="ListLabel44">
+    <w:name w:val="ListLabel 44"/>
+    <w:qFormat/>
+    <w:rPr>
+      <w:color w:val="0066FF"/>
+    </w:rPr>
+  </w:style>
+  <w:style w:type="character" w:styleId="ListLabel45">
+    <w:name w:val="ListLabel 45"/>
+    <w:qFormat/>
+    <w:rPr>
+      <w:color w:val="0066FF"/>
+    </w:rPr>
+  </w:style>
+  <w:style w:type="character" w:styleId="ListLabel46">
+    <w:name w:val="ListLabel 46"/>
+    <w:qFormat/>
+    <w:rPr>
+      <w:color w:val="0066FF"/>
+    </w:rPr>
+  </w:style>
+  <w:style w:type="character" w:styleId="ListLabel47">
+    <w:name w:val="ListLabel 47"/>
+    <w:qFormat/>
+    <w:rPr>
+      <w:color w:val="0066FF"/>
+    </w:rPr>
+  </w:style>
+  <w:style w:type="character" w:styleId="ListLabel48">
+    <w:name w:val="ListLabel 48"/>
+    <w:qFormat/>
+    <w:rPr>
+      <w:color w:val="0066FF"/>
+    </w:rPr>
+  </w:style>
+  <w:style w:type="character" w:styleId="ListLabel49">
+    <w:name w:val="ListLabel 49"/>
+    <w:qFormat/>
+    <w:rPr>
+      <w:color w:val="0066FF"/>
+    </w:rPr>
+  </w:style>
+  <w:style w:type="character" w:styleId="ListLabel50">
+    <w:name w:val="ListLabel 50"/>
+    <w:qFormat/>
+    <w:rPr>
+      <w:color w:val="0066FF"/>
+    </w:rPr>
+  </w:style>
+  <w:style w:type="character" w:styleId="ListLabel51">
+    <w:name w:val="ListLabel 51"/>
+    <w:qFormat/>
+    <w:rPr>
+      <w:color w:val="0066FF"/>
+    </w:rPr>
+  </w:style>
+  <w:style w:type="character" w:styleId="ListLabel52">
+    <w:name w:val="ListLabel 52"/>
+    <w:qFormat/>
+    <w:rPr>
+      <w:color w:val="0066FF"/>
+    </w:rPr>
+  </w:style>
+  <w:style w:type="character" w:styleId="ListLabel53">
+    <w:name w:val="ListLabel 53"/>
+    <w:qFormat/>
+    <w:rPr>
+      <w:color w:val="0066FF"/>
+    </w:rPr>
+  </w:style>
+  <w:style w:type="character" w:styleId="ListLabel54">
+    <w:name w:val="ListLabel 54"/>
+    <w:qFormat/>
+    <w:rPr>
+      <w:color w:val="0066FF"/>
+    </w:rPr>
+  </w:style>
+  <w:style w:type="character" w:styleId="ListLabel55">
+    <w:name w:val="ListLabel 55"/>
+    <w:qFormat/>
+    <w:rPr>
+      <w:color w:val="0066FF"/>
+    </w:rPr>
+  </w:style>
+  <w:style w:type="character" w:styleId="ListLabel56">
+    <w:name w:val="ListLabel 56"/>
+    <w:qFormat/>
+    <w:rPr>
+      <w:color w:val="0066FF"/>
+    </w:rPr>
+  </w:style>
+  <w:style w:type="character" w:styleId="ListLabel57">
+    <w:name w:val="ListLabel 57"/>
+    <w:qFormat/>
+    <w:rPr>
+      <w:color w:val="0066FF"/>
+    </w:rPr>
+  </w:style>
+  <w:style w:type="character" w:styleId="ListLabel58">
+    <w:name w:val="ListLabel 58"/>
+    <w:qFormat/>
+    <w:rPr>
+      <w:color w:val="0066FF"/>
+    </w:rPr>
+  </w:style>
+  <w:style w:type="character" w:styleId="ListLabel59">
+    <w:name w:val="ListLabel 59"/>
+    <w:qFormat/>
+    <w:rPr>
+      <w:color w:val="0066FF"/>
+    </w:rPr>
+  </w:style>
+  <w:style w:type="character" w:styleId="ListLabel60">
+    <w:name w:val="ListLabel 60"/>
+    <w:qFormat/>
+    <w:rPr>
+      <w:color w:val="0066FF"/>
+    </w:rPr>
+  </w:style>
+  <w:style w:type="character" w:styleId="ListLabel61">
+    <w:name w:val="ListLabel 61"/>
+    <w:qFormat/>
+    <w:rPr>
+      <w:color w:val="0066FF"/>
+    </w:rPr>
+  </w:style>
+  <w:style w:type="character" w:styleId="ListLabel62">
+    <w:name w:val="ListLabel 62"/>
+    <w:qFormat/>
+    <w:rPr>
+      <w:color w:val="0066FF"/>
+    </w:rPr>
+  </w:style>
+  <w:style w:type="character" w:styleId="ListLabel63">
+    <w:name w:val="ListLabel 63"/>
+    <w:qFormat/>
+    <w:rPr>
+      <w:color w:val="0066FF"/>
+    </w:rPr>
+  </w:style>
+  <w:style w:type="character" w:styleId="ListLabel64">
+    <w:name w:val="ListLabel 64"/>
+    <w:qFormat/>
+    <w:rPr>
+      <w:rFonts w:cs="OpenSymbol"/>
+    </w:rPr>
+  </w:style>
+  <w:style w:type="character" w:styleId="ListLabel65">
+    <w:name w:val="ListLabel 65"/>
+    <w:qFormat/>
+    <w:rPr>
+      <w:rFonts w:cs="OpenSymbol"/>
+    </w:rPr>
+  </w:style>
+  <w:style w:type="character" w:styleId="ListLabel66">
+    <w:name w:val="ListLabel 66"/>
+    <w:qFormat/>
+    <w:rPr>
+      <w:rFonts w:cs="OpenSymbol"/>
+    </w:rPr>
+  </w:style>
+  <w:style w:type="character" w:styleId="ListLabel67">
+    <w:name w:val="ListLabel 67"/>
+    <w:qFormat/>
+    <w:rPr>
+      <w:rFonts w:cs="OpenSymbol"/>
+    </w:rPr>
+  </w:style>
+  <w:style w:type="character" w:styleId="ListLabel68">
+    <w:name w:val="ListLabel 68"/>
+    <w:qFormat/>
+    <w:rPr>
+      <w:rFonts w:cs="OpenSymbol"/>
+    </w:rPr>
+  </w:style>
+  <w:style w:type="character" w:styleId="ListLabel69">
+    <w:name w:val="ListLabel 69"/>
+    <w:qFormat/>
+    <w:rPr>
+      <w:rFonts w:cs="OpenSymbol"/>
+    </w:rPr>
+  </w:style>
+  <w:style w:type="character" w:styleId="ListLabel70">
+    <w:name w:val="ListLabel 70"/>
+    <w:qFormat/>
+    <w:rPr>
+      <w:rFonts w:cs="OpenSymbol"/>
+    </w:rPr>
+  </w:style>
+  <w:style w:type="character" w:styleId="ListLabel71">
+    <w:name w:val="ListLabel 71"/>
+    <w:qFormat/>
+    <w:rPr>
+      <w:rFonts w:cs="OpenSymbol"/>
+    </w:rPr>
+  </w:style>
+  <w:style w:type="character" w:styleId="ListLabel72">
+    <w:name w:val="ListLabel 72"/>
+    <w:qFormat/>
+    <w:rPr>
+      <w:rFonts w:cs="OpenSymbol"/>
+    </w:rPr>
+  </w:style>
+  <w:style w:type="character" w:styleId="ListLabel73">
+    <w:name w:val="ListLabel 73"/>
+    <w:qFormat/>
+    <w:rPr>
+      <w:rFonts w:cs="OpenSymbol"/>
+    </w:rPr>
+  </w:style>
+  <w:style w:type="character" w:styleId="ListLabel74">
+    <w:name w:val="ListLabel 74"/>
+    <w:qFormat/>
+    <w:rPr>
+      <w:rFonts w:cs="OpenSymbol"/>
+    </w:rPr>
+  </w:style>
+  <w:style w:type="character" w:styleId="ListLabel75">
+    <w:name w:val="ListLabel 75"/>
+    <w:qFormat/>
+    <w:rPr>
+      <w:rFonts w:cs="OpenSymbol"/>
+    </w:rPr>
+  </w:style>
+  <w:style w:type="character" w:styleId="ListLabel76">
+    <w:name w:val="ListLabel 76"/>
+    <w:qFormat/>
+    <w:rPr>
+      <w:rFonts w:cs="OpenSymbol"/>
+    </w:rPr>
+  </w:style>
+  <w:style w:type="character" w:styleId="ListLabel77">
+    <w:name w:val="ListLabel 77"/>
+    <w:qFormat/>
+    <w:rPr>
+      <w:rFonts w:cs="OpenSymbol"/>
+    </w:rPr>
+  </w:style>
+  <w:style w:type="character" w:styleId="ListLabel78">
+    <w:name w:val="ListLabel 78"/>
+    <w:qFormat/>
+    <w:rPr>
+      <w:rFonts w:cs="OpenSymbol"/>
+    </w:rPr>
+  </w:style>
+  <w:style w:type="character" w:styleId="ListLabel79">
+    <w:name w:val="ListLabel 79"/>
+    <w:qFormat/>
+    <w:rPr>
+      <w:rFonts w:cs="OpenSymbol"/>
+    </w:rPr>
+  </w:style>
+  <w:style w:type="character" w:styleId="ListLabel80">
+    <w:name w:val="ListLabel 80"/>
+    <w:qFormat/>
+    <w:rPr>
+      <w:rFonts w:cs="OpenSymbol"/>
+    </w:rPr>
+  </w:style>
+  <w:style w:type="character" w:styleId="ListLabel81">
+    <w:name w:val="ListLabel 81"/>
+    <w:qFormat/>
+    <w:rPr>
+      <w:rFonts w:cs="OpenSymbol"/>
+    </w:rPr>
+  </w:style>
   <w:style w:type="paragraph" w:styleId="Heading">
     <w:name w:val="Heading"/>
     <w:basedOn w:val="Normal"/>

</xml_diff>